<commit_message>
Bug 1 located and removed. Process logged in Debugging Log.docx
Signed-off-by: EHummerston <magiktrev3@gmail.com>
</commit_message>
<xml_diff>
--- a/User Acceptance Test Scripts/Bug 2.docx
+++ b/User Acceptance Test Scripts/Bug 2.docx
@@ -163,7 +163,23 @@
                 <w:sz w:val="24"/>
                 <w:szCs w:val="24"/>
               </w:rPr>
-              <w:t xml:space="preserve">Pay </w:t>
+              <w:t>P</w:t>
+            </w:r>
+            <w:r>
+              <w:rPr>
+                <w:sz w:val="24"/>
+                <w:szCs w:val="24"/>
+              </w:rPr>
+              <w:t>l</w:t>
+            </w:r>
+            <w:bookmarkStart w:id="0" w:name="_GoBack"/>
+            <w:bookmarkEnd w:id="0"/>
+            <w:r>
+              <w:rPr>
+                <w:sz w:val="24"/>
+                <w:szCs w:val="24"/>
+              </w:rPr>
+              <w:t xml:space="preserve">ay </w:t>
             </w:r>
             <w:r>
               <w:rPr>
@@ -296,23 +312,7 @@
                 <w:sz w:val="24"/>
                 <w:szCs w:val="24"/>
               </w:rPr>
-              <w:t xml:space="preserve">is equal to the minimum </w:t>
-            </w:r>
-            <w:proofErr w:type="spellStart"/>
-            <w:r>
-              <w:rPr>
-                <w:sz w:val="24"/>
-                <w:szCs w:val="24"/>
-              </w:rPr>
-              <w:t>wager</w:t>
-            </w:r>
-            <w:proofErr w:type="spellEnd"/>
-            <w:r>
-              <w:rPr>
-                <w:sz w:val="24"/>
-                <w:szCs w:val="24"/>
-              </w:rPr>
-              <w:t>.</w:t>
+              <w:t>is equal to the minimum wager.</w:t>
             </w:r>
           </w:p>
         </w:tc>
@@ -375,8 +375,6 @@
               </w:rPr>
               <w:t>Balance unchanged from precondition.</w:t>
             </w:r>
-            <w:bookmarkStart w:id="0" w:name="_GoBack"/>
-            <w:bookmarkEnd w:id="0"/>
           </w:p>
         </w:tc>
       </w:tr>
@@ -709,21 +707,7 @@
               <w:rPr>
                 <w:sz w:val="24"/>
               </w:rPr>
-              <w:t xml:space="preserve">Player goes to place a bet equal to the minimum </w:t>
-            </w:r>
-            <w:proofErr w:type="spellStart"/>
-            <w:r>
-              <w:rPr>
-                <w:sz w:val="24"/>
-              </w:rPr>
-              <w:t>wager</w:t>
-            </w:r>
-            <w:proofErr w:type="spellEnd"/>
-            <w:r>
-              <w:rPr>
-                <w:sz w:val="24"/>
-              </w:rPr>
-              <w:t>.</w:t>
+              <w:t>Player goes to place a bet equal to the minimum wager.</w:t>
             </w:r>
           </w:p>
         </w:tc>

</xml_diff>